<commit_message>
Gecheckt und PDFs erstellt
</commit_message>
<xml_diff>
--- a/2_Basismodule/B8/MakeCode/B8.3_GS_Kleine Programmieraufträge.docx
+++ b/2_Basismodule/B8/MakeCode/B8.3_GS_Kleine Programmieraufträge.docx
@@ -21,7 +21,19 @@
         <w:rPr>
           <w:b/>
         </w:rPr>
-        <w:t>Aufgabe 1 – Wie heißt Du?</w:t>
+        <w:t xml:space="preserve">Aufgabe 1 – Wie heißt </w:t>
+      </w:r>
+      <w:r>
+        <w:rPr>
+          <w:b/>
+        </w:rPr>
+        <w:t>d</w:t>
+      </w:r>
+      <w:r>
+        <w:rPr>
+          <w:b/>
+        </w:rPr>
+        <w:t>u?</w:t>
       </w:r>
     </w:p>
     <w:p>
@@ -250,7 +262,19 @@
         <w:rPr>
           <w:b/>
         </w:rPr>
-        <w:t xml:space="preserve"> – Hast Du Töne?</w:t>
+        <w:t xml:space="preserve"> – Hast </w:t>
+      </w:r>
+      <w:r>
+        <w:rPr>
+          <w:b/>
+        </w:rPr>
+        <w:t>d</w:t>
+      </w:r>
+      <w:r>
+        <w:rPr>
+          <w:b/>
+        </w:rPr>
+        <w:t>u Töne?</w:t>
       </w:r>
     </w:p>
     <w:p>
@@ -915,7 +939,21 @@
           <w:sz w:val="28"/>
           <w:szCs w:val="28"/>
         </w:rPr>
-        <w:t xml:space="preserve"> Testet sie mit Hilfe des Simulators.</w:t>
+        <w:t xml:space="preserve"> Testet sie mit</w:t>
+      </w:r>
+      <w:r>
+        <w:rPr>
+          <w:sz w:val="28"/>
+          <w:szCs w:val="28"/>
+        </w:rPr>
+        <w:t>h</w:t>
+      </w:r>
+      <w:r>
+        <w:rPr>
+          <w:sz w:val="28"/>
+          <w:szCs w:val="28"/>
+        </w:rPr>
+        <w:t>ilfe des Simulators.</w:t>
       </w:r>
       <w:r>
         <w:t xml:space="preserve"> </w:t>

</xml_diff>